<commit_message>
* @date 04/04/2018 Wade Davidson, changed testPlan and added data dictionary to directory
git-svn-id: file:///C/CODEBLOCKS/%23ICT283/Repos/TestUnit@10 278f4f86-da89-f948-9e61-b5e9f4dbb223
</commit_message>
<xml_diff>
--- a/testPlan-Unit.docx
+++ b/testPlan-Unit.docx
@@ -17,7 +17,7 @@
       <w:tr>
         <w:tc>
           <w:tcPr>
-            <w:tcW w:w="735" w:type="dxa"/>
+            <w:tcW w:w="747" w:type="dxa"/>
             <w:shd w:val="clear" w:color="auto" w:fill="E7E6E6" w:themeFill="background2"/>
           </w:tcPr>
           <w:p>
@@ -37,7 +37,7 @@
         </w:tc>
         <w:tc>
           <w:tcPr>
-            <w:tcW w:w="3737" w:type="dxa"/>
+            <w:tcW w:w="3731" w:type="dxa"/>
             <w:shd w:val="clear" w:color="auto" w:fill="E7E6E6" w:themeFill="background2"/>
           </w:tcPr>
           <w:p>
@@ -57,7 +57,7 @@
         </w:tc>
         <w:tc>
           <w:tcPr>
-            <w:tcW w:w="3532" w:type="dxa"/>
+            <w:tcW w:w="3526" w:type="dxa"/>
             <w:shd w:val="clear" w:color="auto" w:fill="E7E6E6" w:themeFill="background2"/>
           </w:tcPr>
           <w:p>
@@ -99,7 +99,7 @@
       <w:tr>
         <w:tc>
           <w:tcPr>
-            <w:tcW w:w="735" w:type="dxa"/>
+            <w:tcW w:w="747" w:type="dxa"/>
           </w:tcPr>
           <w:p>
             <w:pPr>
@@ -119,7 +119,7 @@
         </w:tc>
         <w:tc>
           <w:tcPr>
-            <w:tcW w:w="3737" w:type="dxa"/>
+            <w:tcW w:w="3731" w:type="dxa"/>
           </w:tcPr>
           <w:p>
             <w:pPr>
@@ -138,60 +138,45 @@
         </w:tc>
         <w:tc>
           <w:tcPr>
-            <w:tcW w:w="3532" w:type="dxa"/>
-          </w:tcPr>
-          <w:p>
-            <w:pPr>
-              <w:pStyle w:val="NoSpacing"/>
-              <w:rPr>
-                <w:rFonts w:ascii="Lucida Console" w:hAnsi="Lucida Console" w:cs="Times New Roman"/>
-              </w:rPr>
-            </w:pPr>
-            <w:proofErr w:type="spellStart"/>
-            <w:r>
-              <w:rPr>
-                <w:rFonts w:ascii="Lucida Console" w:hAnsi="Lucida Console" w:cs="Times New Roman"/>
-              </w:rPr>
-              <w:t>m_unitName</w:t>
-            </w:r>
-            <w:proofErr w:type="spellEnd"/>
-            <w:r>
-              <w:rPr>
-                <w:rFonts w:ascii="Lucida Console" w:hAnsi="Lucida Console" w:cs="Times New Roman"/>
-              </w:rPr>
-              <w:t xml:space="preserve"> = ‘\0’</w:t>
-            </w:r>
-          </w:p>
-          <w:p>
-            <w:pPr>
-              <w:pStyle w:val="NoSpacing"/>
-              <w:rPr>
-                <w:rFonts w:ascii="Lucida Console" w:hAnsi="Lucida Console" w:cs="Times New Roman"/>
-              </w:rPr>
-            </w:pPr>
-            <w:proofErr w:type="spellStart"/>
-            <w:r>
-              <w:rPr>
-                <w:rFonts w:ascii="Lucida Console" w:hAnsi="Lucida Console" w:cs="Times New Roman"/>
-              </w:rPr>
-              <w:t>m_unitID</w:t>
-            </w:r>
-            <w:proofErr w:type="spellEnd"/>
-            <w:r>
-              <w:rPr>
-                <w:rFonts w:ascii="Lucida Console" w:hAnsi="Lucida Console" w:cs="Times New Roman"/>
-              </w:rPr>
-              <w:t xml:space="preserve"> = ‘\0’</w:t>
-            </w:r>
-          </w:p>
-          <w:p>
-            <w:pPr>
-              <w:pStyle w:val="NoSpacing"/>
-              <w:rPr>
-                <w:rFonts w:ascii="Lucida Console" w:hAnsi="Lucida Console" w:cs="Times New Roman"/>
-              </w:rPr>
-            </w:pPr>
-            <w:proofErr w:type="spellStart"/>
+            <w:tcW w:w="3526" w:type="dxa"/>
+          </w:tcPr>
+          <w:p>
+            <w:pPr>
+              <w:pStyle w:val="NoSpacing"/>
+              <w:rPr>
+                <w:rFonts w:ascii="Lucida Console" w:hAnsi="Lucida Console" w:cs="Times New Roman"/>
+              </w:rPr>
+            </w:pPr>
+            <w:r>
+              <w:rPr>
+                <w:rFonts w:ascii="Lucida Console" w:hAnsi="Lucida Console" w:cs="Times New Roman"/>
+              </w:rPr>
+              <w:t>m_unitName = “”</w:t>
+            </w:r>
+          </w:p>
+          <w:p>
+            <w:pPr>
+              <w:pStyle w:val="NoSpacing"/>
+              <w:rPr>
+                <w:rFonts w:ascii="Lucida Console" w:hAnsi="Lucida Console" w:cs="Times New Roman"/>
+              </w:rPr>
+            </w:pPr>
+            <w:r>
+              <w:rPr>
+                <w:rFonts w:ascii="Lucida Console" w:hAnsi="Lucida Console" w:cs="Times New Roman"/>
+              </w:rPr>
+              <w:t>m_unitID = “”</w:t>
+            </w:r>
+            <w:bookmarkStart w:id="0" w:name="_GoBack"/>
+            <w:bookmarkEnd w:id="0"/>
+          </w:p>
+          <w:p>
+            <w:pPr>
+              <w:pStyle w:val="NoSpacing"/>
+              <w:rPr>
+                <w:rFonts w:ascii="Lucida Console" w:hAnsi="Lucida Console" w:cs="Times New Roman"/>
+              </w:rPr>
+            </w:pPr>
             <w:r>
               <w:rPr>
                 <w:rFonts w:ascii="Lucida Console" w:hAnsi="Lucida Console" w:cs="Times New Roman"/>
@@ -204,7 +189,6 @@
               </w:rPr>
               <w:t>credits</w:t>
             </w:r>
-            <w:proofErr w:type="spellEnd"/>
             <w:r>
               <w:rPr>
                 <w:rFonts w:ascii="Lucida Console" w:hAnsi="Lucida Console" w:cs="Times New Roman"/>
@@ -237,7 +221,7 @@
       <w:tr>
         <w:tc>
           <w:tcPr>
-            <w:tcW w:w="735" w:type="dxa"/>
+            <w:tcW w:w="747" w:type="dxa"/>
           </w:tcPr>
           <w:p>
             <w:pPr>
@@ -257,7 +241,7 @@
         </w:tc>
         <w:tc>
           <w:tcPr>
-            <w:tcW w:w="3737" w:type="dxa"/>
+            <w:tcW w:w="3731" w:type="dxa"/>
           </w:tcPr>
           <w:p>
             <w:pPr>
@@ -282,58 +266,40 @@
         </w:tc>
         <w:tc>
           <w:tcPr>
-            <w:tcW w:w="3532" w:type="dxa"/>
-          </w:tcPr>
-          <w:p>
-            <w:pPr>
-              <w:pStyle w:val="NoSpacing"/>
-              <w:rPr>
-                <w:rFonts w:ascii="Lucida Console" w:hAnsi="Lucida Console" w:cs="Times New Roman"/>
-              </w:rPr>
-            </w:pPr>
-            <w:proofErr w:type="spellStart"/>
-            <w:r>
-              <w:rPr>
-                <w:rFonts w:ascii="Lucida Console" w:hAnsi="Lucida Console" w:cs="Times New Roman"/>
-              </w:rPr>
-              <w:t>m_unitName</w:t>
-            </w:r>
-            <w:proofErr w:type="spellEnd"/>
-            <w:r>
-              <w:rPr>
-                <w:rFonts w:ascii="Lucida Console" w:hAnsi="Lucida Console" w:cs="Times New Roman"/>
-              </w:rPr>
-              <w:t xml:space="preserve"> = </w:t>
-            </w:r>
-            <w:proofErr w:type="spellStart"/>
+            <w:tcW w:w="3526" w:type="dxa"/>
+          </w:tcPr>
+          <w:p>
+            <w:pPr>
+              <w:pStyle w:val="NoSpacing"/>
+              <w:rPr>
+                <w:rFonts w:ascii="Lucida Console" w:hAnsi="Lucida Console" w:cs="Times New Roman"/>
+              </w:rPr>
+            </w:pPr>
+            <w:r>
+              <w:rPr>
+                <w:rFonts w:ascii="Lucida Console" w:hAnsi="Lucida Console" w:cs="Times New Roman"/>
+              </w:rPr>
+              <w:t xml:space="preserve">m_unitName = </w:t>
+            </w:r>
             <w:r>
               <w:rPr>
                 <w:rFonts w:ascii="Lucida Console" w:hAnsi="Lucida Console" w:cs="Times New Roman"/>
               </w:rPr>
               <w:t>nam</w:t>
             </w:r>
-            <w:proofErr w:type="spellEnd"/>
-          </w:p>
-          <w:p>
-            <w:pPr>
-              <w:pStyle w:val="NoSpacing"/>
-              <w:rPr>
-                <w:rFonts w:ascii="Lucida Console" w:hAnsi="Lucida Console" w:cs="Times New Roman"/>
-              </w:rPr>
-            </w:pPr>
-            <w:proofErr w:type="spellStart"/>
-            <w:r>
-              <w:rPr>
-                <w:rFonts w:ascii="Lucida Console" w:hAnsi="Lucida Console" w:cs="Times New Roman"/>
-              </w:rPr>
-              <w:t>m_unitID</w:t>
-            </w:r>
-            <w:proofErr w:type="spellEnd"/>
-            <w:r>
-              <w:rPr>
-                <w:rFonts w:ascii="Lucida Console" w:hAnsi="Lucida Console" w:cs="Times New Roman"/>
-              </w:rPr>
-              <w:t xml:space="preserve"> = </w:t>
+          </w:p>
+          <w:p>
+            <w:pPr>
+              <w:pStyle w:val="NoSpacing"/>
+              <w:rPr>
+                <w:rFonts w:ascii="Lucida Console" w:hAnsi="Lucida Console" w:cs="Times New Roman"/>
+              </w:rPr>
+            </w:pPr>
+            <w:r>
+              <w:rPr>
+                <w:rFonts w:ascii="Lucida Console" w:hAnsi="Lucida Console" w:cs="Times New Roman"/>
+              </w:rPr>
+              <w:t xml:space="preserve">m_unitID = </w:t>
             </w:r>
             <w:r>
               <w:rPr>
@@ -349,7 +315,6 @@
                 <w:rFonts w:ascii="Lucida Console" w:hAnsi="Lucida Console" w:cs="Times New Roman"/>
               </w:rPr>
             </w:pPr>
-            <w:proofErr w:type="spellStart"/>
             <w:r>
               <w:rPr>
                 <w:rFonts w:ascii="Lucida Console" w:hAnsi="Lucida Console" w:cs="Times New Roman"/>
@@ -360,14 +325,7 @@
               <w:rPr>
                 <w:rFonts w:ascii="Lucida Console" w:hAnsi="Lucida Console" w:cs="Times New Roman"/>
               </w:rPr>
-              <w:t>credits</w:t>
-            </w:r>
-            <w:proofErr w:type="spellEnd"/>
-            <w:r>
-              <w:rPr>
-                <w:rFonts w:ascii="Lucida Console" w:hAnsi="Lucida Console" w:cs="Times New Roman"/>
-              </w:rPr>
-              <w:t xml:space="preserve"> = cred</w:t>
+              <w:t>credits = cred</w:t>
             </w:r>
           </w:p>
         </w:tc>
@@ -395,7 +353,7 @@
       <w:tr>
         <w:tc>
           <w:tcPr>
-            <w:tcW w:w="735" w:type="dxa"/>
+            <w:tcW w:w="747" w:type="dxa"/>
           </w:tcPr>
           <w:p>
             <w:pPr>
@@ -415,55 +373,45 @@
         </w:tc>
         <w:tc>
           <w:tcPr>
-            <w:tcW w:w="3737" w:type="dxa"/>
-          </w:tcPr>
-          <w:p>
-            <w:pPr>
-              <w:pStyle w:val="NoSpacing"/>
-              <w:rPr>
-                <w:rFonts w:ascii="Lucida Console" w:hAnsi="Lucida Console" w:cs="Times New Roman"/>
-              </w:rPr>
-            </w:pPr>
-            <w:r>
-              <w:rPr>
-                <w:rFonts w:ascii="Lucida Console" w:hAnsi="Lucida Console" w:cs="Times New Roman"/>
-              </w:rPr>
-              <w:t xml:space="preserve">Check </w:t>
-            </w:r>
-            <w:proofErr w:type="spellStart"/>
-            <w:r>
-              <w:rPr>
-                <w:rFonts w:ascii="Lucida Console" w:hAnsi="Lucida Console" w:cs="Times New Roman"/>
-              </w:rPr>
-              <w:t>SetCredits</w:t>
-            </w:r>
-            <w:proofErr w:type="spellEnd"/>
-          </w:p>
-        </w:tc>
-        <w:tc>
-          <w:tcPr>
-            <w:tcW w:w="3532" w:type="dxa"/>
-          </w:tcPr>
-          <w:p>
-            <w:pPr>
-              <w:pStyle w:val="NoSpacing"/>
-              <w:rPr>
-                <w:rFonts w:ascii="Lucida Console" w:hAnsi="Lucida Console" w:cs="Times New Roman"/>
-              </w:rPr>
-            </w:pPr>
-            <w:proofErr w:type="spellStart"/>
-            <w:r>
-              <w:rPr>
-                <w:rFonts w:ascii="Lucida Console" w:hAnsi="Lucida Console" w:cs="Times New Roman"/>
-              </w:rPr>
-              <w:t>m_credits</w:t>
-            </w:r>
-            <w:proofErr w:type="spellEnd"/>
-            <w:r>
-              <w:rPr>
-                <w:rFonts w:ascii="Lucida Console" w:hAnsi="Lucida Console" w:cs="Times New Roman"/>
-              </w:rPr>
-              <w:t xml:space="preserve"> = cred</w:t>
+            <w:tcW w:w="3731" w:type="dxa"/>
+          </w:tcPr>
+          <w:p>
+            <w:pPr>
+              <w:pStyle w:val="NoSpacing"/>
+              <w:rPr>
+                <w:rFonts w:ascii="Lucida Console" w:hAnsi="Lucida Console" w:cs="Times New Roman"/>
+              </w:rPr>
+            </w:pPr>
+            <w:r>
+              <w:rPr>
+                <w:rFonts w:ascii="Lucida Console" w:hAnsi="Lucida Console" w:cs="Times New Roman"/>
+              </w:rPr>
+              <w:t>Check SetCredits</w:t>
+            </w:r>
+            <w:r>
+              <w:rPr>
+                <w:rFonts w:ascii="Lucida Console" w:hAnsi="Lucida Console" w:cs="Times New Roman"/>
+              </w:rPr>
+              <w:t xml:space="preserve"> and check GetCredits</w:t>
+            </w:r>
+          </w:p>
+        </w:tc>
+        <w:tc>
+          <w:tcPr>
+            <w:tcW w:w="3526" w:type="dxa"/>
+          </w:tcPr>
+          <w:p>
+            <w:pPr>
+              <w:pStyle w:val="NoSpacing"/>
+              <w:rPr>
+                <w:rFonts w:ascii="Lucida Console" w:hAnsi="Lucida Console" w:cs="Times New Roman"/>
+              </w:rPr>
+            </w:pPr>
+            <w:r>
+              <w:rPr>
+                <w:rFonts w:ascii="Lucida Console" w:hAnsi="Lucida Console" w:cs="Times New Roman"/>
+              </w:rPr>
+              <w:t>m_credits = 1 and ouptuts 1 to screen</w:t>
             </w:r>
           </w:p>
         </w:tc>
@@ -491,7 +439,7 @@
       <w:tr>
         <w:tc>
           <w:tcPr>
-            <w:tcW w:w="735" w:type="dxa"/>
+            <w:tcW w:w="747" w:type="dxa"/>
           </w:tcPr>
           <w:p>
             <w:pPr>
@@ -511,56 +459,40 @@
         </w:tc>
         <w:tc>
           <w:tcPr>
-            <w:tcW w:w="3737" w:type="dxa"/>
-          </w:tcPr>
-          <w:p>
-            <w:pPr>
-              <w:pStyle w:val="NoSpacing"/>
-              <w:rPr>
-                <w:rFonts w:ascii="Lucida Console" w:hAnsi="Lucida Console" w:cs="Times New Roman"/>
-              </w:rPr>
-            </w:pPr>
-            <w:r>
-              <w:rPr>
-                <w:rFonts w:ascii="Lucida Console" w:hAnsi="Lucida Console" w:cs="Times New Roman"/>
-              </w:rPr>
-              <w:t xml:space="preserve">Check </w:t>
-            </w:r>
-            <w:proofErr w:type="spellStart"/>
-            <w:r>
-              <w:rPr>
-                <w:rFonts w:ascii="Lucida Console" w:hAnsi="Lucida Console" w:cs="Times New Roman"/>
-              </w:rPr>
-              <w:t>GetCredits</w:t>
-            </w:r>
-            <w:proofErr w:type="spellEnd"/>
-          </w:p>
-        </w:tc>
-        <w:tc>
-          <w:tcPr>
-            <w:tcW w:w="3532" w:type="dxa"/>
-          </w:tcPr>
-          <w:p>
-            <w:pPr>
-              <w:pStyle w:val="NoSpacing"/>
-              <w:rPr>
-                <w:rFonts w:ascii="Lucida Console" w:hAnsi="Lucida Console" w:cs="Times New Roman"/>
-              </w:rPr>
-            </w:pPr>
-            <w:r>
-              <w:rPr>
-                <w:rFonts w:ascii="Lucida Console" w:hAnsi="Lucida Console" w:cs="Times New Roman"/>
-              </w:rPr>
-              <w:t xml:space="preserve">Returns </w:t>
-            </w:r>
-            <w:proofErr w:type="spellStart"/>
-            <w:r>
-              <w:rPr>
-                <w:rFonts w:ascii="Lucida Console" w:hAnsi="Lucida Console" w:cs="Times New Roman"/>
-              </w:rPr>
-              <w:t>m_credits</w:t>
-            </w:r>
-            <w:proofErr w:type="spellEnd"/>
+            <w:tcW w:w="3731" w:type="dxa"/>
+          </w:tcPr>
+          <w:p>
+            <w:pPr>
+              <w:pStyle w:val="NoSpacing"/>
+              <w:rPr>
+                <w:rFonts w:ascii="Lucida Console" w:hAnsi="Lucida Console" w:cs="Times New Roman"/>
+              </w:rPr>
+            </w:pPr>
+            <w:r>
+              <w:rPr>
+                <w:rFonts w:ascii="Lucida Console" w:hAnsi="Lucida Console" w:cs="Times New Roman"/>
+              </w:rPr>
+              <w:t>Check SetUnitName and  GetUnitName</w:t>
+            </w:r>
+          </w:p>
+        </w:tc>
+        <w:tc>
+          <w:tcPr>
+            <w:tcW w:w="3526" w:type="dxa"/>
+          </w:tcPr>
+          <w:p>
+            <w:pPr>
+              <w:pStyle w:val="NoSpacing"/>
+              <w:rPr>
+                <w:rFonts w:ascii="Lucida Console" w:hAnsi="Lucida Console" w:cs="Times New Roman"/>
+              </w:rPr>
+            </w:pPr>
+            <w:r>
+              <w:rPr>
+                <w:rFonts w:ascii="Lucida Console" w:hAnsi="Lucida Console" w:cs="Times New Roman"/>
+              </w:rPr>
+              <w:t>Sets m_unitName to “Databases” and outputs “Databases” to screen.</w:t>
+            </w:r>
           </w:p>
         </w:tc>
         <w:tc>
@@ -587,7 +519,7 @@
       <w:tr>
         <w:tc>
           <w:tcPr>
-            <w:tcW w:w="735" w:type="dxa"/>
+            <w:tcW w:w="747" w:type="dxa"/>
           </w:tcPr>
           <w:p>
             <w:pPr>
@@ -607,378 +539,40 @@
         </w:tc>
         <w:tc>
           <w:tcPr>
-            <w:tcW w:w="3737" w:type="dxa"/>
-          </w:tcPr>
-          <w:p>
-            <w:pPr>
-              <w:pStyle w:val="NoSpacing"/>
-              <w:rPr>
-                <w:rFonts w:ascii="Lucida Console" w:hAnsi="Lucida Console" w:cs="Times New Roman"/>
-              </w:rPr>
-            </w:pPr>
-            <w:r>
-              <w:rPr>
-                <w:rFonts w:ascii="Lucida Console" w:hAnsi="Lucida Console" w:cs="Times New Roman"/>
-              </w:rPr>
-              <w:t xml:space="preserve">Check </w:t>
-            </w:r>
-            <w:proofErr w:type="spellStart"/>
-            <w:r>
-              <w:rPr>
-                <w:rFonts w:ascii="Lucida Console" w:hAnsi="Lucida Console" w:cs="Times New Roman"/>
-              </w:rPr>
-              <w:t>SetUnitName</w:t>
-            </w:r>
-            <w:proofErr w:type="spellEnd"/>
-          </w:p>
-        </w:tc>
-        <w:tc>
-          <w:tcPr>
-            <w:tcW w:w="3532" w:type="dxa"/>
-          </w:tcPr>
-          <w:p>
-            <w:pPr>
-              <w:pStyle w:val="NoSpacing"/>
-              <w:rPr>
-                <w:rFonts w:ascii="Lucida Console" w:hAnsi="Lucida Console" w:cs="Times New Roman"/>
-              </w:rPr>
-            </w:pPr>
-            <w:r>
-              <w:rPr>
-                <w:rFonts w:ascii="Lucida Console" w:hAnsi="Lucida Console" w:cs="Times New Roman"/>
-              </w:rPr>
-              <w:t xml:space="preserve">Sets </w:t>
-            </w:r>
-            <w:proofErr w:type="spellStart"/>
-            <w:r>
-              <w:rPr>
-                <w:rFonts w:ascii="Lucida Console" w:hAnsi="Lucida Console" w:cs="Times New Roman"/>
-              </w:rPr>
-              <w:t>nam</w:t>
-            </w:r>
-            <w:proofErr w:type="spellEnd"/>
-            <w:r>
-              <w:rPr>
-                <w:rFonts w:ascii="Lucida Console" w:hAnsi="Lucida Console" w:cs="Times New Roman"/>
-              </w:rPr>
-              <w:t xml:space="preserve"> to </w:t>
-            </w:r>
-            <w:proofErr w:type="spellStart"/>
-            <w:r>
-              <w:rPr>
-                <w:rFonts w:ascii="Lucida Console" w:hAnsi="Lucida Console" w:cs="Times New Roman"/>
-              </w:rPr>
-              <w:t>m_unitName</w:t>
-            </w:r>
-            <w:proofErr w:type="spellEnd"/>
-          </w:p>
-        </w:tc>
-        <w:tc>
-          <w:tcPr>
-            <w:tcW w:w="1012" w:type="dxa"/>
-          </w:tcPr>
-          <w:p>
-            <w:pPr>
-              <w:pStyle w:val="NoSpacing"/>
-              <w:jc w:val="center"/>
-              <w:rPr>
-                <w:rFonts w:ascii="Lucida Console" w:hAnsi="Lucida Console" w:cs="Times New Roman"/>
-              </w:rPr>
-            </w:pPr>
-            <w:r>
-              <w:rPr>
-                <w:rFonts w:ascii="Lucida Console" w:hAnsi="Lucida Console" w:cs="Times New Roman"/>
-              </w:rPr>
-              <w:t>Y</w:t>
-            </w:r>
-          </w:p>
-        </w:tc>
-      </w:tr>
-      <w:tr>
-        <w:tc>
-          <w:tcPr>
-            <w:tcW w:w="735" w:type="dxa"/>
-          </w:tcPr>
-          <w:p>
-            <w:pPr>
-              <w:pStyle w:val="NoSpacing"/>
-              <w:jc w:val="center"/>
-              <w:rPr>
-                <w:rFonts w:ascii="Lucida Console" w:hAnsi="Lucida Console" w:cs="Times New Roman"/>
-              </w:rPr>
-            </w:pPr>
-            <w:r>
-              <w:rPr>
-                <w:rFonts w:ascii="Lucida Console" w:hAnsi="Lucida Console" w:cs="Times New Roman"/>
-              </w:rPr>
-              <w:t>6</w:t>
-            </w:r>
-          </w:p>
-        </w:tc>
-        <w:tc>
-          <w:tcPr>
-            <w:tcW w:w="3737" w:type="dxa"/>
-          </w:tcPr>
-          <w:p>
-            <w:pPr>
-              <w:pStyle w:val="NoSpacing"/>
-              <w:rPr>
-                <w:rFonts w:ascii="Lucida Console" w:hAnsi="Lucida Console" w:cs="Times New Roman"/>
-              </w:rPr>
-            </w:pPr>
-            <w:r>
-              <w:rPr>
-                <w:rFonts w:ascii="Lucida Console" w:hAnsi="Lucida Console" w:cs="Times New Roman"/>
-              </w:rPr>
-              <w:t xml:space="preserve">Check </w:t>
-            </w:r>
-            <w:proofErr w:type="spellStart"/>
-            <w:r>
-              <w:rPr>
-                <w:rFonts w:ascii="Lucida Console" w:hAnsi="Lucida Console" w:cs="Times New Roman"/>
-              </w:rPr>
-              <w:t>GetUnitName</w:t>
-            </w:r>
-            <w:proofErr w:type="spellEnd"/>
-          </w:p>
-        </w:tc>
-        <w:tc>
-          <w:tcPr>
-            <w:tcW w:w="3532" w:type="dxa"/>
-          </w:tcPr>
-          <w:p>
-            <w:pPr>
-              <w:pStyle w:val="NoSpacing"/>
-              <w:rPr>
-                <w:rFonts w:ascii="Lucida Console" w:hAnsi="Lucida Console" w:cs="Times New Roman"/>
-              </w:rPr>
-            </w:pPr>
-            <w:r>
-              <w:rPr>
-                <w:rFonts w:ascii="Lucida Console" w:hAnsi="Lucida Console" w:cs="Times New Roman"/>
-              </w:rPr>
-              <w:t xml:space="preserve">Sets </w:t>
-            </w:r>
-            <w:proofErr w:type="spellStart"/>
-            <w:r>
-              <w:rPr>
-                <w:rFonts w:ascii="Lucida Console" w:hAnsi="Lucida Console" w:cs="Times New Roman"/>
-              </w:rPr>
-              <w:t>m_unitName</w:t>
-            </w:r>
-            <w:proofErr w:type="spellEnd"/>
-            <w:r>
-              <w:rPr>
-                <w:rFonts w:ascii="Lucida Console" w:hAnsi="Lucida Console" w:cs="Times New Roman"/>
-              </w:rPr>
-              <w:t xml:space="preserve"> to </w:t>
-            </w:r>
-            <w:proofErr w:type="spellStart"/>
-            <w:r>
-              <w:rPr>
-                <w:rFonts w:ascii="Lucida Console" w:hAnsi="Lucida Console" w:cs="Times New Roman"/>
-              </w:rPr>
-              <w:t>nam</w:t>
-            </w:r>
-            <w:proofErr w:type="spellEnd"/>
-          </w:p>
-        </w:tc>
-        <w:tc>
-          <w:tcPr>
-            <w:tcW w:w="1012" w:type="dxa"/>
-          </w:tcPr>
-          <w:p>
-            <w:pPr>
-              <w:pStyle w:val="NoSpacing"/>
-              <w:jc w:val="center"/>
-              <w:rPr>
-                <w:rFonts w:ascii="Lucida Console" w:hAnsi="Lucida Console" w:cs="Times New Roman"/>
-              </w:rPr>
-            </w:pPr>
-            <w:r>
-              <w:rPr>
-                <w:rFonts w:ascii="Lucida Console" w:hAnsi="Lucida Console" w:cs="Times New Roman"/>
-              </w:rPr>
-              <w:t>Y</w:t>
-            </w:r>
-          </w:p>
-        </w:tc>
-      </w:tr>
-      <w:tr>
-        <w:tc>
-          <w:tcPr>
-            <w:tcW w:w="735" w:type="dxa"/>
-          </w:tcPr>
-          <w:p>
-            <w:pPr>
-              <w:pStyle w:val="NoSpacing"/>
-              <w:jc w:val="center"/>
-              <w:rPr>
-                <w:rFonts w:ascii="Lucida Console" w:hAnsi="Lucida Console" w:cs="Times New Roman"/>
-              </w:rPr>
-            </w:pPr>
-            <w:r>
-              <w:rPr>
-                <w:rFonts w:ascii="Lucida Console" w:hAnsi="Lucida Console" w:cs="Times New Roman"/>
-              </w:rPr>
-              <w:t>7</w:t>
-            </w:r>
-          </w:p>
-        </w:tc>
-        <w:tc>
-          <w:tcPr>
-            <w:tcW w:w="3737" w:type="dxa"/>
-          </w:tcPr>
-          <w:p>
-            <w:pPr>
-              <w:pStyle w:val="NoSpacing"/>
-              <w:rPr>
-                <w:rFonts w:ascii="Lucida Console" w:hAnsi="Lucida Console" w:cs="Times New Roman"/>
-              </w:rPr>
-            </w:pPr>
-            <w:r>
-              <w:rPr>
-                <w:rFonts w:ascii="Lucida Console" w:hAnsi="Lucida Console" w:cs="Times New Roman"/>
-              </w:rPr>
-              <w:t xml:space="preserve">Check </w:t>
-            </w:r>
-            <w:proofErr w:type="spellStart"/>
-            <w:r>
-              <w:rPr>
-                <w:rFonts w:ascii="Lucida Console" w:hAnsi="Lucida Console" w:cs="Times New Roman"/>
-              </w:rPr>
-              <w:t>SetUnitId</w:t>
-            </w:r>
-            <w:proofErr w:type="spellEnd"/>
-          </w:p>
-        </w:tc>
-        <w:tc>
-          <w:tcPr>
-            <w:tcW w:w="3532" w:type="dxa"/>
-          </w:tcPr>
-          <w:p>
-            <w:pPr>
-              <w:pStyle w:val="NoSpacing"/>
-              <w:rPr>
-                <w:rFonts w:ascii="Lucida Console" w:hAnsi="Lucida Console" w:cs="Times New Roman"/>
-              </w:rPr>
-            </w:pPr>
-            <w:r>
-              <w:rPr>
-                <w:rFonts w:ascii="Lucida Console" w:hAnsi="Lucida Console" w:cs="Times New Roman"/>
-              </w:rPr>
-              <w:t xml:space="preserve">Sets </w:t>
-            </w:r>
-            <w:proofErr w:type="spellStart"/>
-            <w:r>
-              <w:rPr>
-                <w:rFonts w:ascii="Lucida Console" w:hAnsi="Lucida Console" w:cs="Times New Roman"/>
-              </w:rPr>
-              <w:t>m_unitId</w:t>
-            </w:r>
-            <w:proofErr w:type="spellEnd"/>
-            <w:r>
-              <w:rPr>
-                <w:rFonts w:ascii="Lucida Console" w:hAnsi="Lucida Console" w:cs="Times New Roman"/>
-              </w:rPr>
-              <w:t xml:space="preserve"> = id</w:t>
-            </w:r>
-          </w:p>
-        </w:tc>
-        <w:tc>
-          <w:tcPr>
-            <w:tcW w:w="1012" w:type="dxa"/>
-          </w:tcPr>
-          <w:p>
-            <w:pPr>
-              <w:pStyle w:val="NoSpacing"/>
-              <w:jc w:val="center"/>
-              <w:rPr>
-                <w:rFonts w:ascii="Lucida Console" w:hAnsi="Lucida Console" w:cs="Times New Roman"/>
-              </w:rPr>
-            </w:pPr>
-            <w:r>
-              <w:rPr>
-                <w:rFonts w:ascii="Lucida Console" w:hAnsi="Lucida Console" w:cs="Times New Roman"/>
-              </w:rPr>
-              <w:t>Y</w:t>
-            </w:r>
-          </w:p>
-        </w:tc>
-      </w:tr>
-      <w:tr>
-        <w:tc>
-          <w:tcPr>
-            <w:tcW w:w="735" w:type="dxa"/>
-          </w:tcPr>
-          <w:p>
-            <w:pPr>
-              <w:pStyle w:val="NoSpacing"/>
-              <w:jc w:val="center"/>
-              <w:rPr>
-                <w:rFonts w:ascii="Lucida Console" w:hAnsi="Lucida Console" w:cs="Times New Roman"/>
-              </w:rPr>
-            </w:pPr>
-            <w:r>
-              <w:rPr>
-                <w:rFonts w:ascii="Lucida Console" w:hAnsi="Lucida Console" w:cs="Times New Roman"/>
-              </w:rPr>
-              <w:t>8</w:t>
-            </w:r>
-          </w:p>
-        </w:tc>
-        <w:tc>
-          <w:tcPr>
-            <w:tcW w:w="3737" w:type="dxa"/>
-          </w:tcPr>
-          <w:p>
-            <w:pPr>
-              <w:pStyle w:val="NoSpacing"/>
-              <w:rPr>
-                <w:rFonts w:ascii="Lucida Console" w:hAnsi="Lucida Console" w:cs="Times New Roman"/>
-              </w:rPr>
-            </w:pPr>
-            <w:r>
-              <w:rPr>
-                <w:rFonts w:ascii="Lucida Console" w:hAnsi="Lucida Console" w:cs="Times New Roman"/>
-              </w:rPr>
-              <w:t xml:space="preserve">Check </w:t>
-            </w:r>
-            <w:proofErr w:type="spellStart"/>
-            <w:r>
-              <w:rPr>
-                <w:rFonts w:ascii="Lucida Console" w:hAnsi="Lucida Console" w:cs="Times New Roman"/>
-              </w:rPr>
-              <w:t>GetUnitId</w:t>
-            </w:r>
-            <w:proofErr w:type="spellEnd"/>
-          </w:p>
-        </w:tc>
-        <w:tc>
-          <w:tcPr>
-            <w:tcW w:w="3532" w:type="dxa"/>
-          </w:tcPr>
-          <w:p>
-            <w:pPr>
-              <w:pStyle w:val="NoSpacing"/>
-              <w:rPr>
-                <w:rFonts w:ascii="Lucida Console" w:hAnsi="Lucida Console" w:cs="Times New Roman"/>
-              </w:rPr>
-            </w:pPr>
-            <w:r>
-              <w:rPr>
-                <w:rFonts w:ascii="Lucida Console" w:hAnsi="Lucida Console" w:cs="Times New Roman"/>
-              </w:rPr>
-              <w:t xml:space="preserve">Sets id = </w:t>
-            </w:r>
-            <w:proofErr w:type="spellStart"/>
-            <w:r>
-              <w:rPr>
-                <w:rFonts w:ascii="Lucida Console" w:hAnsi="Lucida Console" w:cs="Times New Roman"/>
-              </w:rPr>
-              <w:t>m_unitId</w:t>
-            </w:r>
-            <w:proofErr w:type="spellEnd"/>
+            <w:tcW w:w="3731" w:type="dxa"/>
+          </w:tcPr>
+          <w:p>
+            <w:pPr>
+              <w:pStyle w:val="NoSpacing"/>
+              <w:rPr>
+                <w:rFonts w:ascii="Lucida Console" w:hAnsi="Lucida Console" w:cs="Times New Roman"/>
+              </w:rPr>
+            </w:pPr>
+            <w:r>
+              <w:rPr>
+                <w:rFonts w:ascii="Lucida Console" w:hAnsi="Lucida Console" w:cs="Times New Roman"/>
+              </w:rPr>
+              <w:t>Check SetUnitId and GetUnitId</w:t>
+            </w:r>
+          </w:p>
+        </w:tc>
+        <w:tc>
+          <w:tcPr>
+            <w:tcW w:w="3526" w:type="dxa"/>
+          </w:tcPr>
+          <w:p>
+            <w:pPr>
+              <w:pStyle w:val="NoSpacing"/>
+              <w:rPr>
+                <w:rFonts w:ascii="Lucida Console" w:hAnsi="Lucida Console" w:cs="Times New Roman"/>
+              </w:rPr>
+            </w:pPr>
+            <w:r>
+              <w:rPr>
+                <w:rFonts w:ascii="Lucida Console" w:hAnsi="Lucida Console" w:cs="Times New Roman"/>
+              </w:rPr>
+              <w:t>Sets m_unitId to “BSC203” and outputs “BSC203” to screen.</w:t>
+            </w:r>
           </w:p>
         </w:tc>
         <w:tc>
@@ -1012,12 +606,7 @@
       </w:pPr>
     </w:p>
     <w:sectPr>
-      <w:headerReference w:type="even" r:id="rId6"/>
-      <w:headerReference w:type="default" r:id="rId7"/>
-      <w:footerReference w:type="even" r:id="rId8"/>
-      <w:footerReference w:type="default" r:id="rId9"/>
-      <w:headerReference w:type="first" r:id="rId10"/>
-      <w:footerReference w:type="first" r:id="rId11"/>
+      <w:headerReference w:type="default" r:id="rId6"/>
       <w:pgSz w:w="11906" w:h="16838"/>
       <w:pgMar w:top="1440" w:right="1440" w:bottom="1440" w:left="1440" w:header="708" w:footer="708" w:gutter="0"/>
       <w:cols w:space="708"/>
@@ -1052,36 +641,6 @@
 </w:endnotes>
 </file>
 
-<file path=word/footer1.xml><?xml version="1.0" encoding="utf-8"?>
-<w:ftr xmlns:wpc="http://schemas.microsoft.com/office/word/2010/wordprocessingCanvas" xmlns:cx="http://schemas.microsoft.com/office/drawing/2014/chartex" xmlns:cx1="http://schemas.microsoft.com/office/drawing/2015/9/8/chartex" xmlns:mc="http://schemas.openxmlformats.org/markup-compatibility/2006" xmlns:o="urn:schemas-microsoft-com:office:office" xmlns:r="http://schemas.openxmlformats.org/officeDocument/2006/relationships" xmlns:m="http://schemas.openxmlformats.org/officeDocument/2006/math" xmlns:v="urn:schemas-microsoft-com:vml" xmlns:wp14="http://schemas.microsoft.com/office/word/2010/wordprocessingDrawing" xmlns:wp="http://schemas.openxmlformats.org/drawingml/2006/wordprocessingDrawing" xmlns:w10="urn:schemas-microsoft-com:office:word" xmlns:w="http://schemas.openxmlformats.org/wordprocessingml/2006/main" xmlns:w14="http://schemas.microsoft.com/office/word/2010/wordml" xmlns:w15="http://schemas.microsoft.com/office/word/2012/wordml" xmlns:w16se="http://schemas.microsoft.com/office/word/2015/wordml/symex" xmlns:wpg="http://schemas.microsoft.com/office/word/2010/wordprocessingGroup" xmlns:wpi="http://schemas.microsoft.com/office/word/2010/wordprocessingInk" xmlns:wne="http://schemas.microsoft.com/office/word/2006/wordml" xmlns:wps="http://schemas.microsoft.com/office/word/2010/wordprocessingShape" mc:Ignorable="w14 w15 w16se wp14">
-  <w:p>
-    <w:pPr>
-      <w:pStyle w:val="Footer"/>
-    </w:pPr>
-  </w:p>
-</w:ftr>
-</file>
-
-<file path=word/footer2.xml><?xml version="1.0" encoding="utf-8"?>
-<w:ftr xmlns:wpc="http://schemas.microsoft.com/office/word/2010/wordprocessingCanvas" xmlns:cx="http://schemas.microsoft.com/office/drawing/2014/chartex" xmlns:cx1="http://schemas.microsoft.com/office/drawing/2015/9/8/chartex" xmlns:mc="http://schemas.openxmlformats.org/markup-compatibility/2006" xmlns:o="urn:schemas-microsoft-com:office:office" xmlns:r="http://schemas.openxmlformats.org/officeDocument/2006/relationships" xmlns:m="http://schemas.openxmlformats.org/officeDocument/2006/math" xmlns:v="urn:schemas-microsoft-com:vml" xmlns:wp14="http://schemas.microsoft.com/office/word/2010/wordprocessingDrawing" xmlns:wp="http://schemas.openxmlformats.org/drawingml/2006/wordprocessingDrawing" xmlns:w10="urn:schemas-microsoft-com:office:word" xmlns:w="http://schemas.openxmlformats.org/wordprocessingml/2006/main" xmlns:w14="http://schemas.microsoft.com/office/word/2010/wordml" xmlns:w15="http://schemas.microsoft.com/office/word/2012/wordml" xmlns:w16se="http://schemas.microsoft.com/office/word/2015/wordml/symex" xmlns:wpg="http://schemas.microsoft.com/office/word/2010/wordprocessingGroup" xmlns:wpi="http://schemas.microsoft.com/office/word/2010/wordprocessingInk" xmlns:wne="http://schemas.microsoft.com/office/word/2006/wordml" xmlns:wps="http://schemas.microsoft.com/office/word/2010/wordprocessingShape" mc:Ignorable="w14 w15 w16se wp14">
-  <w:p>
-    <w:pPr>
-      <w:pStyle w:val="Footer"/>
-    </w:pPr>
-  </w:p>
-</w:ftr>
-</file>
-
-<file path=word/footer3.xml><?xml version="1.0" encoding="utf-8"?>
-<w:ftr xmlns:wpc="http://schemas.microsoft.com/office/word/2010/wordprocessingCanvas" xmlns:cx="http://schemas.microsoft.com/office/drawing/2014/chartex" xmlns:cx1="http://schemas.microsoft.com/office/drawing/2015/9/8/chartex" xmlns:mc="http://schemas.openxmlformats.org/markup-compatibility/2006" xmlns:o="urn:schemas-microsoft-com:office:office" xmlns:r="http://schemas.openxmlformats.org/officeDocument/2006/relationships" xmlns:m="http://schemas.openxmlformats.org/officeDocument/2006/math" xmlns:v="urn:schemas-microsoft-com:vml" xmlns:wp14="http://schemas.microsoft.com/office/word/2010/wordprocessingDrawing" xmlns:wp="http://schemas.openxmlformats.org/drawingml/2006/wordprocessingDrawing" xmlns:w10="urn:schemas-microsoft-com:office:word" xmlns:w="http://schemas.openxmlformats.org/wordprocessingml/2006/main" xmlns:w14="http://schemas.microsoft.com/office/word/2010/wordml" xmlns:w15="http://schemas.microsoft.com/office/word/2012/wordml" xmlns:w16se="http://schemas.microsoft.com/office/word/2015/wordml/symex" xmlns:wpg="http://schemas.microsoft.com/office/word/2010/wordprocessingGroup" xmlns:wpi="http://schemas.microsoft.com/office/word/2010/wordprocessingInk" xmlns:wne="http://schemas.microsoft.com/office/word/2006/wordml" xmlns:wps="http://schemas.microsoft.com/office/word/2010/wordprocessingShape" mc:Ignorable="w14 w15 w16se wp14">
-  <w:p>
-    <w:pPr>
-      <w:pStyle w:val="Footer"/>
-    </w:pPr>
-  </w:p>
-</w:ftr>
-</file>
-
 <file path=word/footnotes.xml><?xml version="1.0" encoding="utf-8"?>
 <w:footnotes xmlns:wpc="http://schemas.microsoft.com/office/word/2010/wordprocessingCanvas" xmlns:cx="http://schemas.microsoft.com/office/drawing/2014/chartex" xmlns:cx1="http://schemas.microsoft.com/office/drawing/2015/9/8/chartex" xmlns:mc="http://schemas.openxmlformats.org/markup-compatibility/2006" xmlns:o="urn:schemas-microsoft-com:office:office" xmlns:r="http://schemas.openxmlformats.org/officeDocument/2006/relationships" xmlns:m="http://schemas.openxmlformats.org/officeDocument/2006/math" xmlns:v="urn:schemas-microsoft-com:vml" xmlns:wp14="http://schemas.microsoft.com/office/word/2010/wordprocessingDrawing" xmlns:wp="http://schemas.openxmlformats.org/drawingml/2006/wordprocessingDrawing" xmlns:w10="urn:schemas-microsoft-com:office:word" xmlns:w="http://schemas.openxmlformats.org/wordprocessingml/2006/main" xmlns:w14="http://schemas.microsoft.com/office/word/2010/wordml" xmlns:w15="http://schemas.microsoft.com/office/word/2012/wordml" xmlns:w16se="http://schemas.microsoft.com/office/word/2015/wordml/symex" xmlns:wpg="http://schemas.microsoft.com/office/word/2010/wordprocessingGroup" xmlns:wpi="http://schemas.microsoft.com/office/word/2010/wordprocessingInk" xmlns:wne="http://schemas.microsoft.com/office/word/2006/wordml" xmlns:wps="http://schemas.microsoft.com/office/word/2010/wordprocessingShape" mc:Ignorable="w14 w15 w16se wp14">
   <w:footnote w:type="separator" w:id="-1">
@@ -1113,45 +672,18 @@
     <w:pPr>
       <w:pStyle w:val="Header"/>
     </w:pPr>
-  </w:p>
-</w:hdr>
-</file>
-
-<file path=word/header2.xml><?xml version="1.0" encoding="utf-8"?>
-<w:hdr xmlns:wpc="http://schemas.microsoft.com/office/word/2010/wordprocessingCanvas" xmlns:cx="http://schemas.microsoft.com/office/drawing/2014/chartex" xmlns:cx1="http://schemas.microsoft.com/office/drawing/2015/9/8/chartex" xmlns:mc="http://schemas.openxmlformats.org/markup-compatibility/2006" xmlns:o="urn:schemas-microsoft-com:office:office" xmlns:r="http://schemas.openxmlformats.org/officeDocument/2006/relationships" xmlns:m="http://schemas.openxmlformats.org/officeDocument/2006/math" xmlns:v="urn:schemas-microsoft-com:vml" xmlns:wp14="http://schemas.microsoft.com/office/word/2010/wordprocessingDrawing" xmlns:wp="http://schemas.openxmlformats.org/drawingml/2006/wordprocessingDrawing" xmlns:w10="urn:schemas-microsoft-com:office:word" xmlns:w="http://schemas.openxmlformats.org/wordprocessingml/2006/main" xmlns:w14="http://schemas.microsoft.com/office/word/2010/wordml" xmlns:w15="http://schemas.microsoft.com/office/word/2012/wordml" xmlns:w16se="http://schemas.microsoft.com/office/word/2015/wordml/symex" xmlns:wpg="http://schemas.microsoft.com/office/word/2010/wordprocessingGroup" xmlns:wpi="http://schemas.microsoft.com/office/word/2010/wordprocessingInk" xmlns:wne="http://schemas.microsoft.com/office/word/2006/wordml" xmlns:wps="http://schemas.microsoft.com/office/word/2010/wordprocessingShape" mc:Ignorable="w14 w15 w16se wp14">
-  <w:p>
-    <w:pPr>
-      <w:pStyle w:val="Header"/>
-    </w:pPr>
     <w:r>
       <w:t>Wade Davidson</w:t>
     </w:r>
     <w:r>
       <w:tab/>
-      <w:t xml:space="preserve">Test Plan </w:t>
+      <w:t>Test Plan Unit.h</w:t>
     </w:r>
-    <w:proofErr w:type="spellStart"/>
-    <w:r>
-      <w:t>Unit.h</w:t>
-    </w:r>
-    <w:proofErr w:type="spellEnd"/>
     <w:r>
       <w:tab/>
       <w:t>ICT284</w:t>
     </w:r>
-    <w:bookmarkStart w:id="0" w:name="_GoBack"/>
-    <w:bookmarkEnd w:id="0"/>
   </w:p>
-  <w:p>
-    <w:pPr>
-      <w:pStyle w:val="Header"/>
-    </w:pPr>
-  </w:p>
-</w:hdr>
-</file>
-
-<file path=word/header3.xml><?xml version="1.0" encoding="utf-8"?>
-<w:hdr xmlns:wpc="http://schemas.microsoft.com/office/word/2010/wordprocessingCanvas" xmlns:cx="http://schemas.microsoft.com/office/drawing/2014/chartex" xmlns:cx1="http://schemas.microsoft.com/office/drawing/2015/9/8/chartex" xmlns:mc="http://schemas.openxmlformats.org/markup-compatibility/2006" xmlns:o="urn:schemas-microsoft-com:office:office" xmlns:r="http://schemas.openxmlformats.org/officeDocument/2006/relationships" xmlns:m="http://schemas.openxmlformats.org/officeDocument/2006/math" xmlns:v="urn:schemas-microsoft-com:vml" xmlns:wp14="http://schemas.microsoft.com/office/word/2010/wordprocessingDrawing" xmlns:wp="http://schemas.openxmlformats.org/drawingml/2006/wordprocessingDrawing" xmlns:w10="urn:schemas-microsoft-com:office:word" xmlns:w="http://schemas.openxmlformats.org/wordprocessingml/2006/main" xmlns:w14="http://schemas.microsoft.com/office/word/2010/wordml" xmlns:w15="http://schemas.microsoft.com/office/word/2012/wordml" xmlns:w16se="http://schemas.microsoft.com/office/word/2015/wordml/symex" xmlns:wpg="http://schemas.microsoft.com/office/word/2010/wordprocessingGroup" xmlns:wpi="http://schemas.microsoft.com/office/word/2010/wordprocessingInk" xmlns:wne="http://schemas.microsoft.com/office/word/2006/wordml" xmlns:wps="http://schemas.microsoft.com/office/word/2010/wordprocessingShape" mc:Ignorable="w14 w15 w16se wp14">
   <w:p>
     <w:pPr>
       <w:pStyle w:val="Header"/>

</xml_diff>